<commit_message>
Changes to log and projektplan
</commit_message>
<xml_diff>
--- a/docs/Logbog.docx
+++ b/docs/Logbog.docx
@@ -143,43 +143,7 @@
         <w:rPr>
           <w:lang w:val="da-DK"/>
         </w:rPr>
-        <w:t xml:space="preserve">Jeg er kommet godt afsted fra start. Jeg har fået læst opgaven igennem og påbegynder </w:t>
-      </w:r>
-      <w:r>
-        <w:rPr>
-          <w:lang w:val="da-DK"/>
-        </w:rPr>
-        <w:t>1. del snarest.</w:t>
-      </w:r>
-      <w:r>
-        <w:rPr>
-          <w:lang w:val="da-DK"/>
-        </w:rPr>
-        <w:t xml:space="preserve"> Jeg har valgt at opgaven skal </w:t>
-      </w:r>
-      <w:r>
-        <w:rPr>
-          <w:lang w:val="da-DK"/>
-        </w:rPr>
-        <w:t>vise data fra aktiemarkedet.</w:t>
-      </w:r>
-      <w:r>
-        <w:rPr>
-          <w:lang w:val="da-DK"/>
-        </w:rPr>
-        <w:t xml:space="preserve"> Bevægelser både dagligt,</w:t>
-      </w:r>
-      <w:r>
-        <w:rPr>
-          <w:lang w:val="da-DK"/>
-        </w:rPr>
-        <w:t xml:space="preserve"> ugentligt og månedligt</w:t>
-      </w:r>
-      <w:r>
-        <w:rPr>
-          <w:lang w:val="da-DK"/>
-        </w:rPr>
-        <w:t>, samt andre statistiske beregninger.</w:t>
+        <w:t>Jeg er kommet godt afsted fra start. Jeg har fået læst opgaven igennem og påbegynder 1. del snarest. Jeg har valgt at opgaven skal vise data fra aktiemarkedet. Bevægelser både dagligt, ugentligt og månedligt, samt andre statistiske beregninger.</w:t>
       </w:r>
     </w:p>
     <w:p>
@@ -206,31 +170,7 @@
         <w:rPr>
           <w:lang w:val="da-DK"/>
         </w:rPr>
-        <w:t xml:space="preserve">Jeg fandt et API som </w:t>
-      </w:r>
-      <w:r>
-        <w:rPr>
-          <w:lang w:val="da-DK"/>
-        </w:rPr>
-        <w:t>viser</w:t>
-      </w:r>
-      <w:r>
-        <w:rPr>
-          <w:lang w:val="da-DK"/>
-        </w:rPr>
-        <w:t xml:space="preserve"> forskellige firmaers </w:t>
-      </w:r>
-      <w:r>
-        <w:rPr>
-          <w:lang w:val="da-DK"/>
-        </w:rPr>
-        <w:t>aktieværdier</w:t>
-      </w:r>
-      <w:r>
-        <w:rPr>
-          <w:lang w:val="da-DK"/>
-        </w:rPr>
-        <w:t>.</w:t>
+        <w:t>Jeg fandt et API som viser forskellige firmaers aktieværdier.</w:t>
       </w:r>
     </w:p>
     <w:p>
@@ -456,19 +396,7 @@
         <w:rPr>
           <w:lang w:val="da-DK"/>
         </w:rPr>
-        <w:t xml:space="preserve">Estimeret tid: </w:t>
-      </w:r>
-      <w:r>
-        <w:rPr>
-          <w:lang w:val="da-DK"/>
-        </w:rPr>
-        <w:t>3</w:t>
-      </w:r>
-      <w:r>
-        <w:rPr>
-          <w:lang w:val="da-DK"/>
-        </w:rPr>
-        <w:t xml:space="preserve"> timer</w:t>
+        <w:t>Estimeret tid: 3 timer</w:t>
       </w:r>
     </w:p>
     <w:p>
@@ -531,13 +459,7 @@
         <w:rPr>
           <w:lang w:val="da-DK"/>
         </w:rPr>
-        <w:t>Begynde på</w:t>
-      </w:r>
-      <w:r>
-        <w:rPr>
-          <w:lang w:val="da-DK"/>
-        </w:rPr>
-        <w:t xml:space="preserve"> 2. del af opgaven</w:t>
+        <w:t>Begynde på 2. del af opgaven</w:t>
       </w:r>
     </w:p>
     <w:p>
@@ -574,63 +496,33 @@
         <w:rPr>
           <w:lang w:val="da-DK"/>
         </w:rPr>
-        <w:t>Jeg fik skitseret et ER-diagram over business casen. Det ligger som e</w:t>
-      </w:r>
-      <w:r>
-        <w:rPr>
-          <w:lang w:val="da-DK"/>
-        </w:rPr>
-        <w:t>n JPG fil i den yderste folder,</w:t>
-      </w:r>
-    </w:p>
-    <w:p>
-      <w:pPr>
-        <w:rPr>
-          <w:lang w:val="da-DK"/>
-        </w:rPr>
-      </w:pPr>
-      <w:r>
-        <w:rPr>
-          <w:lang w:val="da-DK"/>
-        </w:rPr>
-        <w:t xml:space="preserve">Projekt-planen er blevet beskrevet og bliver nu </w:t>
-      </w:r>
-      <w:r>
-        <w:rPr>
-          <w:lang w:val="da-DK"/>
-        </w:rPr>
-        <w:t>min ’guide’ til hvordan jeg skal tilgå projektet</w:t>
-      </w:r>
-    </w:p>
-    <w:p>
-      <w:pPr>
-        <w:rPr>
-          <w:lang w:val="da-DK"/>
-        </w:rPr>
-      </w:pPr>
-      <w:r>
-        <w:rPr>
-          <w:lang w:val="da-DK"/>
-        </w:rPr>
-        <w:t>Jeg har endnu ikke fået påbegyndt 2. del af opgave</w:t>
-      </w:r>
-      <w:r>
-        <w:rPr>
-          <w:lang w:val="da-DK"/>
-        </w:rPr>
-        <w:t xml:space="preserve">n, da jeg valgte at prioritere min tid </w:t>
-      </w:r>
-      <w:r>
-        <w:rPr>
-          <w:lang w:val="da-DK"/>
-        </w:rPr>
-        <w:t>på</w:t>
-      </w:r>
-      <w:r>
-        <w:rPr>
-          <w:lang w:val="da-DK"/>
-        </w:rPr>
-        <w:t xml:space="preserve"> 1. del i stedet. </w:t>
+        <w:t>Jeg fik skitseret et ER-diagram over business casen. Det ligger som en JPG fil i den yderste folder.</w:t>
+      </w:r>
+    </w:p>
+    <w:p>
+      <w:pPr>
+        <w:rPr>
+          <w:lang w:val="da-DK"/>
+        </w:rPr>
+      </w:pPr>
+      <w:r>
+        <w:rPr>
+          <w:lang w:val="da-DK"/>
+        </w:rPr>
+        <w:t>Projekt-planen er blevet beskrevet og bliver nu min ’guide’ til hvordan jeg skal tilgå projektet.</w:t>
+      </w:r>
+    </w:p>
+    <w:p>
+      <w:pPr>
+        <w:rPr>
+          <w:lang w:val="da-DK"/>
+        </w:rPr>
+      </w:pPr>
+      <w:r>
+        <w:rPr>
+          <w:lang w:val="da-DK"/>
+        </w:rPr>
+        <w:t xml:space="preserve">Jeg har endnu ikke fået påbegyndt 2. del af opgaven, da jeg valgte at prioritere min tid på 1. del i stedet. </w:t>
       </w:r>
     </w:p>
     <w:p>
@@ -670,13 +562,7 @@
         <w:rPr>
           <w:lang w:val="da-DK"/>
         </w:rPr>
-        <w:t>Estimeret tid:</w:t>
-      </w:r>
-      <w:r>
-        <w:rPr>
-          <w:lang w:val="da-DK"/>
-        </w:rPr>
-        <w:t xml:space="preserve"> kl 8</w:t>
+        <w:t>Estimeret tid: 1½ time</w:t>
       </w:r>
     </w:p>
     <w:p>
@@ -765,6 +651,52 @@
         </w:rPr>
         <w:t>Summary</w:t>
       </w:r>
+    </w:p>
+    <w:p>
+      <w:pPr>
+        <w:rPr>
+          <w:lang w:val="da-DK"/>
+        </w:rPr>
+      </w:pPr>
+      <w:r>
+        <w:rPr>
+          <w:lang w:val="da-DK"/>
+        </w:rPr>
+        <w:t>Jeg fik oprette en github og har fået tilføjet alle filer, samt dokumentation.</w:t>
+      </w:r>
+    </w:p>
+    <w:p>
+      <w:pPr>
+        <w:rPr>
+          <w:lang w:val="da-DK"/>
+        </w:rPr>
+      </w:pPr>
+      <w:r>
+        <w:rPr>
+          <w:lang w:val="da-DK"/>
+        </w:rPr>
+        <w:t xml:space="preserve">Jeg har påbegyndt koden. Der kan nu vises en graf med firmaet Tescos aktiebevægelser. </w:t>
+      </w:r>
+    </w:p>
+    <w:p>
+      <w:pPr>
+        <w:rPr>
+          <w:lang w:val="da-DK"/>
+        </w:rPr>
+      </w:pPr>
+      <w:r>
+        <w:rPr>
+          <w:lang w:val="da-DK"/>
+        </w:rPr>
+        <w:t>Jeg har kort beskrevet nogle overvejsler omkring koden, test, sikkerhed mm.</w:t>
+      </w:r>
+    </w:p>
+    <w:p>
+      <w:pPr>
+        <w:rPr>
+          <w:lang w:val="da-DK"/>
+        </w:rPr>
+      </w:pPr>
     </w:p>
     <w:p>
       <w:pPr>
@@ -855,18 +787,47 @@
       </w:rPr>
       <w:tab/>
     </w:r>
+    <w:proofErr w:type="spellStart"/>
     <w:r>
       <w:rPr>
         <w:lang w:val="en-US"/>
       </w:rPr>
       <w:t>Logbog</w:t>
     </w:r>
+    <w:proofErr w:type="spellEnd"/>
     <w:r>
       <w:rPr>
         <w:lang w:val="en-US"/>
       </w:rPr>
       <w:tab/>
-      <w:t xml:space="preserve">MeeW Opgave </w:t>
+    </w:r>
+    <w:proofErr w:type="spellStart"/>
+    <w:r>
+      <w:rPr>
+        <w:lang w:val="en-US"/>
+      </w:rPr>
+      <w:t>MeeW</w:t>
+    </w:r>
+    <w:proofErr w:type="spellEnd"/>
+    <w:r>
+      <w:rPr>
+        <w:lang w:val="en-US"/>
+      </w:rPr>
+      <w:t xml:space="preserve"> </w:t>
+    </w:r>
+    <w:proofErr w:type="spellStart"/>
+    <w:r>
+      <w:rPr>
+        <w:lang w:val="en-US"/>
+      </w:rPr>
+      <w:t>Opgave</w:t>
+    </w:r>
+    <w:proofErr w:type="spellEnd"/>
+    <w:r>
+      <w:rPr>
+        <w:lang w:val="en-US"/>
+      </w:rPr>
+      <w:t xml:space="preserve"> </w:t>
     </w:r>
   </w:p>
 </w:hdr>

</xml_diff>

<commit_message>
Add display_single_stock and graph
</commit_message>
<xml_diff>
--- a/docs/Logbog.docx
+++ b/docs/Logbog.docx
@@ -37,7 +37,7 @@
         <w:rPr>
           <w:lang w:val="da-DK"/>
         </w:rPr>
-        <w:t>Estimeret tid: 2 timer</w:t>
+        <w:t>2 timer</w:t>
       </w:r>
     </w:p>
     <w:p>
@@ -217,7 +217,7 @@
         <w:rPr>
           <w:lang w:val="da-DK"/>
         </w:rPr>
-        <w:t>Estimeret tid: 3 timer</w:t>
+        <w:t>3 timer</w:t>
       </w:r>
     </w:p>
     <w:p>
@@ -396,7 +396,7 @@
         <w:rPr>
           <w:lang w:val="da-DK"/>
         </w:rPr>
-        <w:t>Estimeret tid: 3 timer</w:t>
+        <w:t>3 timer</w:t>
       </w:r>
     </w:p>
     <w:p>
@@ -562,7 +562,7 @@
         <w:rPr>
           <w:lang w:val="da-DK"/>
         </w:rPr>
-        <w:t>Estimeret tid: 1½ time</w:t>
+        <w:t>4 timer</w:t>
       </w:r>
     </w:p>
     <w:p>
@@ -675,7 +675,13 @@
         <w:rPr>
           <w:lang w:val="da-DK"/>
         </w:rPr>
-        <w:t xml:space="preserve">Jeg har påbegyndt koden. Der kan nu vises en graf med firmaet Tescos aktiebevægelser. </w:t>
+        <w:t>Jeg har påbegyndt koden. Der kan nu vises en graf med firmaet Tescos aktiebevægelser.</w:t>
+      </w:r>
+      <w:r>
+        <w:rPr>
+          <w:lang w:val="da-DK"/>
+        </w:rPr>
+        <w:t xml:space="preserve"> Her kan brugeren selv vælge antal dage hvor bevægelserne skal vise sig.</w:t>
       </w:r>
     </w:p>
     <w:p>
@@ -787,47 +793,18 @@
       </w:rPr>
       <w:tab/>
     </w:r>
-    <w:proofErr w:type="spellStart"/>
     <w:r>
       <w:rPr>
         <w:lang w:val="en-US"/>
       </w:rPr>
       <w:t>Logbog</w:t>
     </w:r>
-    <w:proofErr w:type="spellEnd"/>
     <w:r>
       <w:rPr>
         <w:lang w:val="en-US"/>
       </w:rPr>
       <w:tab/>
-    </w:r>
-    <w:proofErr w:type="spellStart"/>
-    <w:r>
-      <w:rPr>
-        <w:lang w:val="en-US"/>
-      </w:rPr>
-      <w:t>MeeW</w:t>
-    </w:r>
-    <w:proofErr w:type="spellEnd"/>
-    <w:r>
-      <w:rPr>
-        <w:lang w:val="en-US"/>
-      </w:rPr>
-      <w:t xml:space="preserve"> </w:t>
-    </w:r>
-    <w:proofErr w:type="spellStart"/>
-    <w:r>
-      <w:rPr>
-        <w:lang w:val="en-US"/>
-      </w:rPr>
-      <w:t>Opgave</w:t>
-    </w:r>
-    <w:proofErr w:type="spellEnd"/>
-    <w:r>
-      <w:rPr>
-        <w:lang w:val="en-US"/>
-      </w:rPr>
-      <w:t xml:space="preserve"> </w:t>
+      <w:t xml:space="preserve">MeeW Opgave </w:t>
     </w:r>
   </w:p>
 </w:hdr>

</xml_diff>

<commit_message>
Changes to compare stocks function
</commit_message>
<xml_diff>
--- a/docs/Logbog.docx
+++ b/docs/Logbog.docx
@@ -670,6 +670,12 @@
         </w:rPr>
         <w:t>Jeg fik oprette en github og har fået tilføjet alle filer, samt dokumentation.</w:t>
       </w:r>
+      <w:r>
+        <w:rPr>
+          <w:lang w:val="da-DK"/>
+        </w:rPr>
+        <w:t xml:space="preserve"> Jeg har også tilføjet Sebastian til projektet.</w:t>
+      </w:r>
     </w:p>
     <w:p>
       <w:pPr>
@@ -706,7 +712,33 @@
         <w:rPr>
           <w:lang w:val="da-DK"/>
         </w:rPr>
-        <w:t xml:space="preserve">er begyndt på koden. Der kan nu vises en graf med et valgfrit firma, </w:t>
+        <w:t>er begyndt på koden.</w:t>
+      </w:r>
+      <w:r>
+        <w:rPr>
+          <w:lang w:val="da-DK"/>
+        </w:rPr>
+        <w:t xml:space="preserve"> </w:t>
+      </w:r>
+      <w:proofErr w:type="spellStart"/>
+      <w:r>
+        <w:rPr>
+          <w:lang w:val="da-DK"/>
+        </w:rPr>
+        <w:t>DisplaySingleStock</w:t>
+      </w:r>
+      <w:proofErr w:type="spellEnd"/>
+      <w:r>
+        <w:rPr>
+          <w:lang w:val="da-DK"/>
+        </w:rPr>
+        <w:t xml:space="preserve"> funktionen er nu funktionel. Den</w:t>
+      </w:r>
+      <w:r>
+        <w:rPr>
+          <w:lang w:val="da-DK"/>
+        </w:rPr>
+        <w:t xml:space="preserve"> kan nu vises en graf med et valgfrit firma, </w:t>
       </w:r>
       <w:r>
         <w:rPr>
@@ -738,6 +770,165 @@
         </w:rPr>
         <w:t xml:space="preserve"> </w:t>
       </w:r>
+    </w:p>
+    <w:p>
+      <w:pPr>
+        <w:rPr>
+          <w:lang w:val="da-DK"/>
+        </w:rPr>
+      </w:pPr>
+      <w:r>
+        <w:rPr>
+          <w:lang w:val="da-DK"/>
+        </w:rPr>
+        <w:br w:type="page"/>
+      </w:r>
+    </w:p>
+    <w:p>
+      <w:pPr>
+        <w:rPr>
+          <w:lang w:val="da-DK"/>
+        </w:rPr>
+      </w:pPr>
+      <w:r>
+        <w:rPr>
+          <w:lang w:val="da-DK"/>
+        </w:rPr>
+        <w:lastRenderedPageBreak/>
+        <w:t>2</w:t>
+      </w:r>
+      <w:r>
+        <w:rPr>
+          <w:lang w:val="da-DK"/>
+        </w:rPr>
+        <w:t>5</w:t>
+      </w:r>
+      <w:r>
+        <w:rPr>
+          <w:lang w:val="da-DK"/>
+        </w:rPr>
+        <w:t xml:space="preserve">/03 2022 (Dag </w:t>
+      </w:r>
+      <w:r>
+        <w:rPr>
+          <w:lang w:val="da-DK"/>
+        </w:rPr>
+        <w:t>5</w:t>
+      </w:r>
+      <w:r>
+        <w:rPr>
+          <w:lang w:val="da-DK"/>
+        </w:rPr>
+        <w:t>)</w:t>
+      </w:r>
+    </w:p>
+    <w:p>
+      <w:pPr>
+        <w:rPr>
+          <w:lang w:val="da-DK"/>
+        </w:rPr>
+      </w:pPr>
+      <w:r>
+        <w:rPr>
+          <w:lang w:val="da-DK"/>
+        </w:rPr>
+        <w:t>0 timer</w:t>
+      </w:r>
+    </w:p>
+    <w:p>
+      <w:pPr>
+        <w:rPr>
+          <w:lang w:val="da-DK"/>
+        </w:rPr>
+      </w:pPr>
+    </w:p>
+    <w:p>
+      <w:pPr>
+        <w:rPr>
+          <w:b/>
+          <w:bCs/>
+          <w:lang w:val="da-DK"/>
+        </w:rPr>
+      </w:pPr>
+      <w:r>
+        <w:rPr>
+          <w:b/>
+          <w:bCs/>
+          <w:lang w:val="da-DK"/>
+        </w:rPr>
+        <w:t>To do</w:t>
+      </w:r>
+    </w:p>
+    <w:p>
+      <w:pPr>
+        <w:rPr>
+          <w:lang w:val="da-DK"/>
+        </w:rPr>
+      </w:pPr>
+      <w:r>
+        <w:rPr>
+          <w:lang w:val="da-DK"/>
+        </w:rPr>
+        <w:t>Opdatere docs dokumenterne</w:t>
+      </w:r>
+      <w:r>
+        <w:rPr>
+          <w:lang w:val="da-DK"/>
+        </w:rPr>
+        <w:t>.</w:t>
+      </w:r>
+    </w:p>
+    <w:p>
+      <w:pPr>
+        <w:rPr>
+          <w:lang w:val="da-DK"/>
+        </w:rPr>
+      </w:pPr>
+      <w:proofErr w:type="spellStart"/>
+      <w:r>
+        <w:rPr>
+          <w:lang w:val="da-DK"/>
+        </w:rPr>
+        <w:t>CompareStocks</w:t>
+      </w:r>
+      <w:proofErr w:type="spellEnd"/>
+      <w:r>
+        <w:rPr>
+          <w:lang w:val="da-DK"/>
+        </w:rPr>
+        <w:t xml:space="preserve"> funktionen påbegyndes.</w:t>
+      </w:r>
+    </w:p>
+    <w:p>
+      <w:pPr>
+        <w:rPr>
+          <w:lang w:val="da-DK"/>
+        </w:rPr>
+      </w:pPr>
+    </w:p>
+    <w:p>
+      <w:pPr>
+        <w:rPr>
+          <w:b/>
+          <w:bCs/>
+          <w:lang w:val="da-DK"/>
+        </w:rPr>
+      </w:pPr>
+      <w:r>
+        <w:rPr>
+          <w:b/>
+          <w:bCs/>
+          <w:lang w:val="da-DK"/>
+        </w:rPr>
+        <w:t>Summary</w:t>
+      </w:r>
+    </w:p>
+    <w:p>
+      <w:pPr>
+        <w:rPr>
+          <w:lang w:val="da-DK"/>
+        </w:rPr>
+      </w:pPr>
     </w:p>
     <w:p>
       <w:pPr>
@@ -842,18 +1033,47 @@
       </w:rPr>
       <w:tab/>
     </w:r>
+    <w:proofErr w:type="spellStart"/>
     <w:r>
       <w:rPr>
         <w:lang w:val="en-US"/>
       </w:rPr>
       <w:t>Logbog</w:t>
     </w:r>
+    <w:proofErr w:type="spellEnd"/>
     <w:r>
       <w:rPr>
         <w:lang w:val="en-US"/>
       </w:rPr>
       <w:tab/>
-      <w:t xml:space="preserve">MeeW Opgave </w:t>
+    </w:r>
+    <w:proofErr w:type="spellStart"/>
+    <w:r>
+      <w:rPr>
+        <w:lang w:val="en-US"/>
+      </w:rPr>
+      <w:t>MeeW</w:t>
+    </w:r>
+    <w:proofErr w:type="spellEnd"/>
+    <w:r>
+      <w:rPr>
+        <w:lang w:val="en-US"/>
+      </w:rPr>
+      <w:t xml:space="preserve"> </w:t>
+    </w:r>
+    <w:proofErr w:type="spellStart"/>
+    <w:r>
+      <w:rPr>
+        <w:lang w:val="en-US"/>
+      </w:rPr>
+      <w:t>Opgave</w:t>
+    </w:r>
+    <w:proofErr w:type="spellEnd"/>
+    <w:r>
+      <w:rPr>
+        <w:lang w:val="en-US"/>
+      </w:rPr>
+      <w:t xml:space="preserve"> </w:t>
     </w:r>
   </w:p>
 </w:hdr>

</xml_diff>

<commit_message>
Finished last changes to the code
</commit_message>
<xml_diff>
--- a/docs/Logbog.docx
+++ b/docs/Logbog.docx
@@ -12,19 +12,7 @@
         <w:rPr>
           <w:lang w:val="da-DK"/>
         </w:rPr>
-        <w:t>21/0</w:t>
-      </w:r>
-      <w:r>
-        <w:rPr>
-          <w:lang w:val="da-DK"/>
-        </w:rPr>
-        <w:t>3 2022</w:t>
-      </w:r>
-      <w:r>
-        <w:rPr>
-          <w:lang w:val="da-DK"/>
-        </w:rPr>
-        <w:t xml:space="preserve"> (Dag 1)</w:t>
+        <w:t>21/03 2022</w:t>
       </w:r>
     </w:p>
     <w:p>
@@ -74,13 +62,7 @@
         <w:rPr>
           <w:lang w:val="da-DK"/>
         </w:rPr>
-        <w:t>Læse o</w:t>
-      </w:r>
-      <w:r>
-        <w:rPr>
-          <w:lang w:val="da-DK"/>
-        </w:rPr>
-        <w:t>pgaven igennem samt planlægning af hvordan 1. del skal gribes an</w:t>
+        <w:t>Læse opgaven igennem samt planlægning af hvordan 1. del skal gribes an</w:t>
       </w:r>
     </w:p>
     <w:p>
@@ -204,7 +186,7 @@
           <w:lang w:val="da-DK"/>
         </w:rPr>
         <w:lastRenderedPageBreak/>
-        <w:t>22/03 2022 (Dag 2)</w:t>
+        <w:t>22/03 2022</w:t>
       </w:r>
     </w:p>
     <w:p>
@@ -324,13 +306,7 @@
         <w:rPr>
           <w:lang w:val="da-DK"/>
         </w:rPr>
-        <w:t>Jeg fik beskrevet business c</w:t>
-      </w:r>
-      <w:r>
-        <w:rPr>
-          <w:lang w:val="da-DK"/>
-        </w:rPr>
-        <w:t>asen. Dette er ikke noget jeg førhen har arbejdet med, men jeg blev fint tilfreds af beskrivelsen. Jeg fik også udvalgt mig en stack teknologier som jeg vil arbejde med under projektet.</w:t>
+        <w:t>Jeg fik beskrevet business casen. Dette er ikke noget jeg førhen har arbejdet med, men jeg blev fint tilfreds af beskrivelsen. Jeg fik også udvalgt mig en stack teknologier som jeg vil arbejde med under projektet.</w:t>
       </w:r>
     </w:p>
     <w:p>
@@ -383,7 +359,7 @@
           <w:lang w:val="da-DK"/>
         </w:rPr>
         <w:lastRenderedPageBreak/>
-        <w:t>23/03 2022 (Dag 3)</w:t>
+        <w:t>23/03 2022</w:t>
       </w:r>
     </w:p>
     <w:p>
@@ -549,7 +525,7 @@
           <w:lang w:val="da-DK"/>
         </w:rPr>
         <w:lastRenderedPageBreak/>
-        <w:t>24/03 2022 (Dag 4)</w:t>
+        <w:t>24/03 2022</w:t>
       </w:r>
     </w:p>
     <w:p>
@@ -720,19 +696,11 @@
         </w:rPr>
         <w:t xml:space="preserve"> </w:t>
       </w:r>
-      <w:proofErr w:type="spellStart"/>
-      <w:r>
-        <w:rPr>
-          <w:lang w:val="da-DK"/>
-        </w:rPr>
-        <w:t>DisplaySingleStock</w:t>
-      </w:r>
-      <w:proofErr w:type="spellEnd"/>
-      <w:r>
-        <w:rPr>
-          <w:lang w:val="da-DK"/>
-        </w:rPr>
-        <w:t xml:space="preserve"> funktionen er nu funktionel. Den</w:t>
+      <w:r>
+        <w:rPr>
+          <w:lang w:val="da-DK"/>
+        </w:rPr>
+        <w:t>DisplaySingleStock funktionen er nu funktionel. Den</w:t>
       </w:r>
       <w:r>
         <w:rPr>
@@ -795,44 +763,201 @@
           <w:lang w:val="da-DK"/>
         </w:rPr>
         <w:lastRenderedPageBreak/>
+        <w:t>25/03 2022</w:t>
+      </w:r>
+    </w:p>
+    <w:p>
+      <w:pPr>
+        <w:rPr>
+          <w:lang w:val="da-DK"/>
+        </w:rPr>
+      </w:pPr>
+      <w:r>
+        <w:rPr>
+          <w:lang w:val="da-DK"/>
+        </w:rPr>
+        <w:t>4 timer</w:t>
+      </w:r>
+    </w:p>
+    <w:p>
+      <w:pPr>
+        <w:rPr>
+          <w:lang w:val="da-DK"/>
+        </w:rPr>
+      </w:pPr>
+    </w:p>
+    <w:p>
+      <w:pPr>
+        <w:rPr>
+          <w:b/>
+          <w:bCs/>
+          <w:lang w:val="da-DK"/>
+        </w:rPr>
+      </w:pPr>
+      <w:r>
+        <w:rPr>
+          <w:b/>
+          <w:bCs/>
+          <w:lang w:val="da-DK"/>
+        </w:rPr>
+        <w:t>To do</w:t>
+      </w:r>
+    </w:p>
+    <w:p>
+      <w:pPr>
+        <w:rPr>
+          <w:lang w:val="da-DK"/>
+        </w:rPr>
+      </w:pPr>
+      <w:r>
+        <w:rPr>
+          <w:lang w:val="da-DK"/>
+        </w:rPr>
+        <w:t xml:space="preserve">Refaktorer </w:t>
+      </w:r>
+      <w:r>
+        <w:rPr>
+          <w:lang w:val="da-DK"/>
+        </w:rPr>
+        <w:t>DisplaySingleStock funktionen</w:t>
+      </w:r>
+    </w:p>
+    <w:p>
+      <w:pPr>
+        <w:rPr>
+          <w:lang w:val="da-DK"/>
+        </w:rPr>
+      </w:pPr>
+      <w:r>
+        <w:rPr>
+          <w:lang w:val="da-DK"/>
+        </w:rPr>
+        <w:t>CompareStocks funktionen skal laves</w:t>
+      </w:r>
+    </w:p>
+    <w:p>
+      <w:pPr>
+        <w:rPr>
+          <w:lang w:val="da-DK"/>
+        </w:rPr>
+      </w:pPr>
+    </w:p>
+    <w:p>
+      <w:pPr>
+        <w:rPr>
+          <w:b/>
+          <w:bCs/>
+          <w:lang w:val="da-DK"/>
+        </w:rPr>
+      </w:pPr>
+      <w:r>
+        <w:rPr>
+          <w:b/>
+          <w:bCs/>
+          <w:lang w:val="da-DK"/>
+        </w:rPr>
+        <w:t>Summary</w:t>
+      </w:r>
+    </w:p>
+    <w:p>
+      <w:pPr>
+        <w:rPr>
+          <w:lang w:val="da-DK"/>
+        </w:rPr>
+      </w:pPr>
+      <w:r>
+        <w:rPr>
+          <w:lang w:val="da-DK"/>
+        </w:rPr>
+        <w:t xml:space="preserve">Jeg fik </w:t>
+      </w:r>
+      <w:r>
+        <w:rPr>
+          <w:lang w:val="da-DK"/>
+        </w:rPr>
+        <w:t xml:space="preserve">refaktoreret </w:t>
+      </w:r>
+      <w:r>
+        <w:rPr>
+          <w:lang w:val="da-DK"/>
+        </w:rPr>
+        <w:t>koden i DisplaySingleStock funktionen så den var mere læsbar.</w:t>
+      </w:r>
+    </w:p>
+    <w:p>
+      <w:pPr>
+        <w:rPr>
+          <w:lang w:val="da-DK"/>
+        </w:rPr>
+      </w:pPr>
+      <w:r>
+        <w:rPr>
+          <w:lang w:val="da-DK"/>
+        </w:rPr>
+        <w:t xml:space="preserve">CompareStocks funktionen er nu funktionel. Den fungerer på samme måde som DisplaySingleStock ift. bruger input. Her kan en bruger indtaste 2 </w:t>
+      </w:r>
+      <w:r>
+        <w:rPr>
+          <w:lang w:val="da-DK"/>
+        </w:rPr>
+        <w:t>firmaer samt en valgfri periode og valgfrit antal periode(r)</w:t>
+      </w:r>
+      <w:r>
+        <w:rPr>
+          <w:lang w:val="da-DK"/>
+        </w:rPr>
+        <w:br w:type="page"/>
+      </w:r>
+    </w:p>
+    <w:p>
+      <w:pPr>
+        <w:rPr>
+          <w:lang w:val="da-DK"/>
+        </w:rPr>
+      </w:pPr>
+      <w:r>
+        <w:rPr>
+          <w:lang w:val="da-DK"/>
+        </w:rPr>
+        <w:lastRenderedPageBreak/>
+        <w:t>02</w:t>
+      </w:r>
+      <w:r>
+        <w:rPr>
+          <w:lang w:val="da-DK"/>
+        </w:rPr>
+        <w:t>/0</w:t>
+      </w:r>
+      <w:r>
+        <w:rPr>
+          <w:lang w:val="da-DK"/>
+        </w:rPr>
+        <w:t>4</w:t>
+      </w:r>
+      <w:r>
+        <w:rPr>
+          <w:lang w:val="da-DK"/>
+        </w:rPr>
+        <w:t xml:space="preserve"> 2022</w:t>
+      </w:r>
+    </w:p>
+    <w:p>
+      <w:pPr>
+        <w:rPr>
+          <w:lang w:val="da-DK"/>
+        </w:rPr>
+      </w:pPr>
+      <w:r>
+        <w:rPr>
+          <w:lang w:val="da-DK"/>
+        </w:rPr>
         <w:t>2</w:t>
       </w:r>
       <w:r>
         <w:rPr>
           <w:lang w:val="da-DK"/>
         </w:rPr>
-        <w:t>5</w:t>
-      </w:r>
-      <w:r>
-        <w:rPr>
-          <w:lang w:val="da-DK"/>
-        </w:rPr>
-        <w:t xml:space="preserve">/03 2022 (Dag </w:t>
-      </w:r>
-      <w:r>
-        <w:rPr>
-          <w:lang w:val="da-DK"/>
-        </w:rPr>
-        <w:t>5</w:t>
-      </w:r>
-      <w:r>
-        <w:rPr>
-          <w:lang w:val="da-DK"/>
-        </w:rPr>
-        <w:t>)</w:t>
-      </w:r>
-    </w:p>
-    <w:p>
-      <w:pPr>
-        <w:rPr>
-          <w:lang w:val="da-DK"/>
-        </w:rPr>
-      </w:pPr>
-      <w:r>
-        <w:rPr>
-          <w:lang w:val="da-DK"/>
-        </w:rPr>
-        <w:t>0 timer</w:t>
+        <w:t xml:space="preserve"> timer</w:t>
       </w:r>
     </w:p>
     <w:p>
@@ -869,7 +994,281 @@
         <w:rPr>
           <w:lang w:val="da-DK"/>
         </w:rPr>
-        <w:t>Opdatere docs dokumenterne</w:t>
+        <w:t>Påbegynde UX/UI</w:t>
+      </w:r>
+    </w:p>
+    <w:p>
+      <w:pPr>
+        <w:rPr>
+          <w:lang w:val="da-DK"/>
+        </w:rPr>
+      </w:pPr>
+    </w:p>
+    <w:p>
+      <w:pPr>
+        <w:rPr>
+          <w:b/>
+          <w:bCs/>
+          <w:lang w:val="da-DK"/>
+        </w:rPr>
+      </w:pPr>
+      <w:r>
+        <w:rPr>
+          <w:b/>
+          <w:bCs/>
+          <w:lang w:val="da-DK"/>
+        </w:rPr>
+        <w:t>Summary</w:t>
+      </w:r>
+    </w:p>
+    <w:p>
+      <w:pPr>
+        <w:rPr>
+          <w:lang w:val="da-DK"/>
+        </w:rPr>
+      </w:pPr>
+      <w:r>
+        <w:rPr>
+          <w:lang w:val="da-DK"/>
+        </w:rPr>
+        <w:t xml:space="preserve">Jeg påbegyndte i dag UX/UI. </w:t>
+      </w:r>
+      <w:r>
+        <w:rPr>
+          <w:lang w:val="da-DK"/>
+        </w:rPr>
+        <w:t>Programmet bliver kørt igennem prompten.</w:t>
+      </w:r>
+      <w:r>
+        <w:rPr>
+          <w:lang w:val="da-DK"/>
+        </w:rPr>
+        <w:t xml:space="preserve"> Jeg </w:t>
+      </w:r>
+      <w:r>
+        <w:rPr>
+          <w:lang w:val="da-DK"/>
+        </w:rPr>
+        <w:t>prøvede kræfterne af med</w:t>
+      </w:r>
+      <w:r>
+        <w:rPr>
+          <w:lang w:val="da-DK"/>
+        </w:rPr>
+        <w:t xml:space="preserve"> Flask, som er </w:t>
+      </w:r>
+      <w:r>
+        <w:rPr>
+          <w:lang w:val="da-DK"/>
+        </w:rPr>
+        <w:t>et light</w:t>
+      </w:r>
+      <w:r>
+        <w:rPr>
+          <w:lang w:val="da-DK"/>
+        </w:rPr>
+        <w:t xml:space="preserve">weight </w:t>
+      </w:r>
+      <w:r>
+        <w:rPr>
+          <w:lang w:val="da-DK"/>
+        </w:rPr>
+        <w:t>framework</w:t>
+      </w:r>
+      <w:r>
+        <w:rPr>
+          <w:lang w:val="da-DK"/>
+        </w:rPr>
+        <w:t xml:space="preserve"> man kan bruge til webapplikationer. Dette ville være en mulighed</w:t>
+      </w:r>
+      <w:r>
+        <w:rPr>
+          <w:lang w:val="da-DK"/>
+        </w:rPr>
+        <w:t>,</w:t>
+      </w:r>
+      <w:r>
+        <w:rPr>
+          <w:lang w:val="da-DK"/>
+        </w:rPr>
+        <w:t xml:space="preserve"> men er for tidskrævende</w:t>
+      </w:r>
+      <w:r>
+        <w:rPr>
+          <w:lang w:val="da-DK"/>
+        </w:rPr>
+        <w:t xml:space="preserve"> at skulle implementere.</w:t>
+      </w:r>
+    </w:p>
+    <w:p>
+      <w:pPr>
+        <w:rPr>
+          <w:lang w:val="da-DK"/>
+        </w:rPr>
+      </w:pPr>
+      <w:r>
+        <w:rPr>
+          <w:lang w:val="da-DK"/>
+        </w:rPr>
+        <w:br w:type="page"/>
+      </w:r>
+    </w:p>
+    <w:p>
+      <w:pPr>
+        <w:rPr>
+          <w:lang w:val="da-DK"/>
+        </w:rPr>
+      </w:pPr>
+      <w:r>
+        <w:rPr>
+          <w:lang w:val="da-DK"/>
+        </w:rPr>
+        <w:lastRenderedPageBreak/>
+        <w:t>03/04 2022</w:t>
+      </w:r>
+    </w:p>
+    <w:p>
+      <w:pPr>
+        <w:rPr>
+          <w:lang w:val="da-DK"/>
+        </w:rPr>
+      </w:pPr>
+      <w:r>
+        <w:rPr>
+          <w:lang w:val="da-DK"/>
+        </w:rPr>
+        <w:t>3</w:t>
+      </w:r>
+      <w:r>
+        <w:rPr>
+          <w:lang w:val="da-DK"/>
+        </w:rPr>
+        <w:t xml:space="preserve"> timer</w:t>
+      </w:r>
+    </w:p>
+    <w:p>
+      <w:pPr>
+        <w:rPr>
+          <w:lang w:val="da-DK"/>
+        </w:rPr>
+      </w:pPr>
+    </w:p>
+    <w:p>
+      <w:pPr>
+        <w:rPr>
+          <w:b/>
+          <w:bCs/>
+          <w:lang w:val="da-DK"/>
+        </w:rPr>
+      </w:pPr>
+      <w:r>
+        <w:rPr>
+          <w:b/>
+          <w:bCs/>
+          <w:lang w:val="da-DK"/>
+        </w:rPr>
+        <w:t>To do</w:t>
+      </w:r>
+    </w:p>
+    <w:p>
+      <w:pPr>
+        <w:rPr>
+          <w:lang w:val="da-DK"/>
+        </w:rPr>
+      </w:pPr>
+      <w:r>
+        <w:rPr>
+          <w:lang w:val="da-DK"/>
+        </w:rPr>
+        <w:t>DisplayRegression</w:t>
+      </w:r>
+      <w:r>
+        <w:rPr>
+          <w:lang w:val="da-DK"/>
+        </w:rPr>
+        <w:t xml:space="preserve"> funktionen</w:t>
+      </w:r>
+      <w:r>
+        <w:rPr>
+          <w:lang w:val="da-DK"/>
+        </w:rPr>
+        <w:t xml:space="preserve"> skal laves</w:t>
+      </w:r>
+    </w:p>
+    <w:p>
+      <w:pPr>
+        <w:rPr>
+          <w:lang w:val="da-DK"/>
+        </w:rPr>
+      </w:pPr>
+      <w:r>
+        <w:rPr>
+          <w:lang w:val="da-DK"/>
+        </w:rPr>
+        <w:t>Færdiggør UX/UI</w:t>
+      </w:r>
+    </w:p>
+    <w:p>
+      <w:pPr>
+        <w:rPr>
+          <w:lang w:val="da-DK"/>
+        </w:rPr>
+      </w:pPr>
+      <w:r>
+        <w:rPr>
+          <w:lang w:val="da-DK"/>
+        </w:rPr>
+        <w:t>Refaktorer koden</w:t>
+      </w:r>
+    </w:p>
+    <w:p>
+      <w:pPr>
+        <w:rPr>
+          <w:lang w:val="da-DK"/>
+        </w:rPr>
+      </w:pPr>
+      <w:r>
+        <w:rPr>
+          <w:lang w:val="da-DK"/>
+        </w:rPr>
+        <w:t>Kode kommentarer</w:t>
+      </w:r>
+    </w:p>
+    <w:p>
+      <w:pPr>
+        <w:rPr>
+          <w:lang w:val="da-DK"/>
+        </w:rPr>
+      </w:pPr>
+    </w:p>
+    <w:p>
+      <w:pPr>
+        <w:rPr>
+          <w:b/>
+          <w:bCs/>
+          <w:lang w:val="da-DK"/>
+        </w:rPr>
+      </w:pPr>
+      <w:r>
+        <w:rPr>
+          <w:b/>
+          <w:bCs/>
+          <w:lang w:val="da-DK"/>
+        </w:rPr>
+        <w:t>Summary</w:t>
+      </w:r>
+    </w:p>
+    <w:p>
+      <w:pPr>
+        <w:rPr>
+          <w:lang w:val="da-DK"/>
+        </w:rPr>
+      </w:pPr>
+      <w:r>
+        <w:rPr>
+          <w:lang w:val="da-DK"/>
+        </w:rPr>
+        <w:t>DisplayRegression funktionen er nu fuldt funktionelt. Den kan som de andre funktioner tage imod firma, periode samt antal periode(r)</w:t>
       </w:r>
       <w:r>
         <w:rPr>
@@ -884,24 +1283,184 @@
           <w:lang w:val="da-DK"/>
         </w:rPr>
       </w:pPr>
-      <w:proofErr w:type="spellStart"/>
-      <w:r>
-        <w:rPr>
-          <w:lang w:val="da-DK"/>
-        </w:rPr>
-        <w:t>CompareStocks</w:t>
-      </w:r>
-      <w:proofErr w:type="spellEnd"/>
-      <w:r>
-        <w:rPr>
-          <w:lang w:val="da-DK"/>
-        </w:rPr>
-        <w:t xml:space="preserve"> funktionen påbegyndes.</w:t>
-      </w:r>
-    </w:p>
-    <w:p>
-      <w:pPr>
-        <w:rPr>
+      <w:r>
+        <w:rPr>
+          <w:lang w:val="da-DK"/>
+        </w:rPr>
+        <w:t>UX/UI blev ”færdig”. Man kan nu vælge en valgfri funktion (DisplaySingleStock, CompareStocks eller DisplayRegression)</w:t>
+      </w:r>
+      <w:r>
+        <w:rPr>
+          <w:lang w:val="da-DK"/>
+        </w:rPr>
+        <w:t xml:space="preserve"> og få grafen vist.</w:t>
+      </w:r>
+    </w:p>
+    <w:p>
+      <w:pPr>
+        <w:rPr>
+          <w:lang w:val="da-DK"/>
+        </w:rPr>
+      </w:pPr>
+      <w:r>
+        <w:rPr>
+          <w:lang w:val="da-DK"/>
+        </w:rPr>
+        <w:t>Jeg fik refaktoreret koden samt lavet kommentarer. Koden er ensartet og mere læsbar nu.</w:t>
+      </w:r>
+      <w:r>
+        <w:rPr>
+          <w:lang w:val="da-DK"/>
+        </w:rPr>
+        <w:t xml:space="preserve"> </w:t>
+      </w:r>
+    </w:p>
+    <w:p>
+      <w:pPr>
+        <w:rPr>
+          <w:lang w:val="da-DK"/>
+        </w:rPr>
+      </w:pPr>
+      <w:r>
+        <w:rPr>
+          <w:lang w:val="da-DK"/>
+        </w:rPr>
+        <w:br w:type="page"/>
+      </w:r>
+    </w:p>
+    <w:p>
+      <w:pPr>
+        <w:rPr>
+          <w:lang w:val="da-DK"/>
+        </w:rPr>
+      </w:pPr>
+      <w:r>
+        <w:rPr>
+          <w:lang w:val="da-DK"/>
+        </w:rPr>
+        <w:lastRenderedPageBreak/>
+        <w:t>04/04 2022</w:t>
+      </w:r>
+    </w:p>
+    <w:p>
+      <w:pPr>
+        <w:rPr>
+          <w:lang w:val="da-DK"/>
+        </w:rPr>
+      </w:pPr>
+      <w:r>
+        <w:rPr>
+          <w:lang w:val="da-DK"/>
+        </w:rPr>
+        <w:t>X timer</w:t>
+      </w:r>
+      <w:r>
+        <w:rPr>
+          <w:lang w:val="da-DK"/>
+        </w:rPr>
+        <w:t xml:space="preserve"> 1400</w:t>
+      </w:r>
+    </w:p>
+    <w:p>
+      <w:pPr>
+        <w:rPr>
+          <w:lang w:val="da-DK"/>
+        </w:rPr>
+      </w:pPr>
+    </w:p>
+    <w:p>
+      <w:pPr>
+        <w:rPr>
+          <w:b/>
+          <w:bCs/>
+          <w:lang w:val="da-DK"/>
+        </w:rPr>
+      </w:pPr>
+      <w:r>
+        <w:rPr>
+          <w:b/>
+          <w:bCs/>
+          <w:lang w:val="da-DK"/>
+        </w:rPr>
+        <w:t>To do</w:t>
+      </w:r>
+    </w:p>
+    <w:p>
+      <w:pPr>
+        <w:rPr>
+          <w:lang w:val="da-DK"/>
+        </w:rPr>
+      </w:pPr>
+      <w:r>
+        <w:rPr>
+          <w:lang w:val="da-DK"/>
+        </w:rPr>
+        <w:t>Sidste rettelser til koden</w:t>
+      </w:r>
+    </w:p>
+    <w:p>
+      <w:pPr>
+        <w:rPr>
+          <w:lang w:val="da-DK"/>
+        </w:rPr>
+      </w:pPr>
+      <w:r>
+        <w:rPr>
+          <w:lang w:val="da-DK"/>
+        </w:rPr>
+        <w:t>Opdatere</w:t>
+      </w:r>
+      <w:r>
+        <w:rPr>
+          <w:lang w:val="da-DK"/>
+        </w:rPr>
+        <w:t xml:space="preserve"> dokumenterne</w:t>
+      </w:r>
+    </w:p>
+    <w:p>
+      <w:pPr>
+        <w:rPr>
+          <w:lang w:val="da-DK"/>
+        </w:rPr>
+      </w:pPr>
+      <w:r>
+        <w:rPr>
+          <w:lang w:val="da-DK"/>
+        </w:rPr>
+        <w:t>Du skal afsluttende beskrive, hvordan du vil færdiggøre projektet samt den funktionalitet.</w:t>
+      </w:r>
+    </w:p>
+    <w:p>
+      <w:pPr>
+        <w:rPr>
+          <w:lang w:val="da-DK"/>
+        </w:rPr>
+      </w:pPr>
+      <w:r>
+        <w:rPr>
+          <w:lang w:val="da-DK"/>
+        </w:rPr>
+        <w:t>Opdatere readme</w:t>
+      </w:r>
+    </w:p>
+    <w:p>
+      <w:pPr>
+        <w:rPr>
+          <w:lang w:val="da-DK"/>
+        </w:rPr>
+      </w:pPr>
+      <w:r>
+        <w:rPr>
+          <w:lang w:val="da-DK"/>
+        </w:rPr>
+        <w:t>Final thoughts</w:t>
+      </w:r>
+    </w:p>
+    <w:p>
+      <w:pPr>
+        <w:rPr>
+          <w:b/>
+          <w:bCs/>
           <w:lang w:val="da-DK"/>
         </w:rPr>
       </w:pPr>
@@ -1033,47 +1592,18 @@
       </w:rPr>
       <w:tab/>
     </w:r>
-    <w:proofErr w:type="spellStart"/>
     <w:r>
       <w:rPr>
         <w:lang w:val="en-US"/>
       </w:rPr>
       <w:t>Logbog</w:t>
     </w:r>
-    <w:proofErr w:type="spellEnd"/>
     <w:r>
       <w:rPr>
         <w:lang w:val="en-US"/>
       </w:rPr>
       <w:tab/>
-    </w:r>
-    <w:proofErr w:type="spellStart"/>
-    <w:r>
-      <w:rPr>
-        <w:lang w:val="en-US"/>
-      </w:rPr>
-      <w:t>MeeW</w:t>
-    </w:r>
-    <w:proofErr w:type="spellEnd"/>
-    <w:r>
-      <w:rPr>
-        <w:lang w:val="en-US"/>
-      </w:rPr>
-      <w:t xml:space="preserve"> </w:t>
-    </w:r>
-    <w:proofErr w:type="spellStart"/>
-    <w:r>
-      <w:rPr>
-        <w:lang w:val="en-US"/>
-      </w:rPr>
-      <w:t>Opgave</w:t>
-    </w:r>
-    <w:proofErr w:type="spellEnd"/>
-    <w:r>
-      <w:rPr>
-        <w:lang w:val="en-US"/>
-      </w:rPr>
-      <w:t xml:space="preserve"> </w:t>
+      <w:t xml:space="preserve">MeeW Opgave </w:t>
     </w:r>
   </w:p>
 </w:hdr>

</xml_diff>